<commit_message>
To DOCX: reset document properties.
</commit_message>
<xml_diff>
--- a/proofread/proofread_todocx/tests/synthetic/footnote.docx
+++ b/proofread/proofread_todocx/tests/synthetic/footnote.docx
@@ -104,7 +104,10 @@
         <w:rPr>
           <w:rStyle w:val="FootnoteReference"/>
         </w:rPr>
-        <w:footnoteReference/>
+        <w:footnoteRef/>
+      </w:r>
+      <w:r>
+        <w:t xml:space="preserve"> </w:t>
       </w:r>
       <w:r>
         <w:t>in footnote</w:t>

</xml_diff>